<commit_message>
added lay summary, changed to jamia citation style, minor modifications to manuscript (mostly shortening and wording)
</commit_message>
<xml_diff>
--- a/manuscript/custom-reference-doc.docx
+++ b/manuscript/custom-reference-doc.docx
@@ -410,7 +410,7 @@
       <w:rPr>
         <w:rStyle w:val="PageNumber"/>
       </w:rPr>
-      <w:id w:val="-961799606"/>
+      <w:id w:val="-1848864071"/>
       <w:docPartObj>
         <w:docPartGallery w:val="Page Numbers (Bottom of Page)"/>
         <w:docPartUnique/>
@@ -448,7 +448,7 @@
             <w:rStyle w:val="PageNumber"/>
             <w:noProof/>
           </w:rPr>
-          <w:t>1</w:t>
+          <w:t>2</w:t>
         </w:r>
         <w:r>
           <w:rPr>

</xml_diff>